<commit_message>
added Google Analytics and Webmaster Tools
</commit_message>
<xml_diff>
--- a/src/main/docs/St Andrews Website.docx
+++ b/src/main/docs/St Andrews Website.docx
@@ -9,11 +9,18 @@
       <w:r>
         <w:t>St Andrews Website</w:t>
       </w:r>
-      <w:bookmarkStart w:id="0" w:name="_GoBack"/>
-      <w:bookmarkEnd w:id="0"/>
     </w:p>
     <w:sdt>
       <w:sdtPr>
+        <w:rPr>
+          <w:rFonts w:asciiTheme="minorHAnsi" w:eastAsiaTheme="minorHAnsi" w:hAnsiTheme="minorHAnsi" w:cstheme="minorBidi"/>
+          <w:b w:val="0"/>
+          <w:bCs w:val="0"/>
+          <w:color w:val="auto"/>
+          <w:sz w:val="22"/>
+          <w:szCs w:val="22"/>
+          <w:lang w:val="en-GB" w:eastAsia="en-US"/>
+        </w:rPr>
         <w:id w:val="-238793870"/>
         <w:docPartObj>
           <w:docPartGallery w:val="Table of Contents"/>
@@ -22,12 +29,7 @@
       </w:sdtPr>
       <w:sdtEndPr>
         <w:rPr>
-          <w:rFonts w:asciiTheme="minorHAnsi" w:eastAsiaTheme="minorHAnsi" w:hAnsiTheme="minorHAnsi" w:cstheme="minorBidi"/>
           <w:noProof/>
-          <w:color w:val="auto"/>
-          <w:sz w:val="22"/>
-          <w:szCs w:val="22"/>
-          <w:lang w:val="en-GB" w:eastAsia="en-US"/>
         </w:rPr>
       </w:sdtEndPr>
       <w:sdtContent>
@@ -1109,11 +1111,11 @@
       <w:pPr>
         <w:pStyle w:val="Heading1"/>
       </w:pPr>
-      <w:bookmarkStart w:id="1" w:name="_Toc341039117"/>
+      <w:bookmarkStart w:id="0" w:name="_Toc341039117"/>
       <w:r>
         <w:t>Document Control</w:t>
       </w:r>
-      <w:bookmarkEnd w:id="1"/>
+      <w:bookmarkEnd w:id="0"/>
     </w:p>
     <w:tbl>
       <w:tblPr>
@@ -1147,6 +1149,7 @@
             <w:dataBinding w:prefixMappings="xmlns:ns0='http://purl.org/dc/elements/1.1/' xmlns:ns1='http://schemas.openxmlformats.org/package/2006/metadata/core-properties' " w:xpath="/ns1:coreProperties[1]/ns0:title[1]" w:storeItemID="{6C3C8BC8-F283-45AE-878A-BAB7291924A1}"/>
             <w:text/>
           </w:sdtPr>
+          <w:sdtEndPr/>
           <w:sdtContent>
             <w:tc>
               <w:tcPr>
@@ -1183,6 +1186,7 @@
             <w:dataBinding w:prefixMappings="xmlns:ns0='http://purl.org/dc/elements/1.1/' xmlns:ns1='http://schemas.openxmlformats.org/package/2006/metadata/core-properties' " w:xpath="/ns1:coreProperties[1]/ns1:contentStatus[1]" w:storeItemID="{6C3C8BC8-F283-45AE-878A-BAB7291924A1}"/>
             <w:text/>
           </w:sdtPr>
+          <w:sdtEndPr/>
           <w:sdtContent>
             <w:tc>
               <w:tcPr>
@@ -1213,11 +1217,21 @@
             <w:tcW w:w="4621" w:type="dxa"/>
           </w:tcPr>
           <w:p>
-            <w:fldSimple w:instr=" DOCPROPERTY  LastSavedTime  \* MERGEFORMAT ">
-              <w:r>
-                <w:t>18/11/2012 19:29</w:t>
-              </w:r>
-            </w:fldSimple>
+            <w:r>
+              <w:fldChar w:fldCharType="begin"/>
+            </w:r>
+            <w:r>
+              <w:instrText xml:space="preserve"> DOCPROPERTY  LastSavedTime  \* MERGEFORMAT </w:instrText>
+            </w:r>
+            <w:r>
+              <w:fldChar w:fldCharType="separate"/>
+            </w:r>
+            <w:r>
+              <w:t>18/11/2012 19:29</w:t>
+            </w:r>
+            <w:r>
+              <w:fldChar w:fldCharType="end"/>
+            </w:r>
           </w:p>
         </w:tc>
       </w:tr>
@@ -1237,11 +1251,21 @@
             <w:tcW w:w="4621" w:type="dxa"/>
           </w:tcPr>
           <w:p>
-            <w:fldSimple w:instr=" DOCPROPERTY  Version  \* MERGEFORMAT ">
-              <w:r>
-                <w:t>1</w:t>
-              </w:r>
-            </w:fldSimple>
+            <w:r>
+              <w:fldChar w:fldCharType="begin"/>
+            </w:r>
+            <w:r>
+              <w:instrText xml:space="preserve"> DOCPROPERTY  Version  \* MERGEFORMAT </w:instrText>
+            </w:r>
+            <w:r>
+              <w:fldChar w:fldCharType="separate"/>
+            </w:r>
+            <w:r>
+              <w:t>1</w:t>
+            </w:r>
+            <w:r>
+              <w:fldChar w:fldCharType="end"/>
+            </w:r>
           </w:p>
         </w:tc>
       </w:tr>
@@ -1261,12 +1285,10 @@
             <w:alias w:val="Author"/>
             <w:tag w:val=""/>
             <w:id w:val="1800573935"/>
-            <w:placeholder>
-              <w:docPart w:val="CBD5E23076124223B3A8D421EC7FD055"/>
-            </w:placeholder>
             <w:dataBinding w:prefixMappings="xmlns:ns0='http://purl.org/dc/elements/1.1/' xmlns:ns1='http://schemas.openxmlformats.org/package/2006/metadata/core-properties' " w:xpath="/ns1:coreProperties[1]/ns0:creator[1]" w:storeItemID="{6C3C8BC8-F283-45AE-878A-BAB7291924A1}"/>
             <w:text/>
           </w:sdtPr>
+          <w:sdtEndPr/>
           <w:sdtContent>
             <w:tc>
               <w:tcPr>
@@ -1286,11 +1308,11 @@
       <w:pPr>
         <w:pStyle w:val="Heading1"/>
       </w:pPr>
-      <w:bookmarkStart w:id="2" w:name="_Toc341039118"/>
+      <w:bookmarkStart w:id="1" w:name="_Toc341039118"/>
       <w:r>
         <w:t>About this document</w:t>
       </w:r>
-      <w:bookmarkEnd w:id="2"/>
+      <w:bookmarkEnd w:id="1"/>
     </w:p>
     <w:p>
       <w:r>
@@ -1304,27 +1326,27 @@
       <w:pPr>
         <w:pStyle w:val="Heading1"/>
       </w:pPr>
-      <w:bookmarkStart w:id="3" w:name="_Toc341039119"/>
+      <w:bookmarkStart w:id="2" w:name="_Toc341039119"/>
       <w:r>
         <w:lastRenderedPageBreak/>
         <w:t>Website architecture</w:t>
       </w:r>
+      <w:bookmarkEnd w:id="2"/>
+    </w:p>
+    <w:p>
+      <w:r>
+        <w:t>The site is a Java Web Application which can be run either on a single workstation or deployed to a public server. With the exception of the domain name provider, the entire infrastructure used to host and manage the site is provided by Google free of charge.</w:t>
+      </w:r>
+    </w:p>
+    <w:p>
+      <w:pPr>
+        <w:pStyle w:val="Heading2"/>
+      </w:pPr>
+      <w:bookmarkStart w:id="3" w:name="_Toc341039120"/>
+      <w:r>
+        <w:t>Deployment Model</w:t>
+      </w:r>
       <w:bookmarkEnd w:id="3"/>
-    </w:p>
-    <w:p>
-      <w:r>
-        <w:t>The site is a Java Web Application which can be run either on a single workstation or deployed to a public server. With the exception of the domain name provider, the entire infrastructure used to host and manage the site is provided by Google free of charge.</w:t>
-      </w:r>
-    </w:p>
-    <w:p>
-      <w:pPr>
-        <w:pStyle w:val="Heading2"/>
-      </w:pPr>
-      <w:bookmarkStart w:id="4" w:name="_Toc341039120"/>
-      <w:r>
-        <w:t>Deployment Model</w:t>
-      </w:r>
-      <w:bookmarkEnd w:id="4"/>
     </w:p>
     <w:p>
       <w:r>
@@ -1575,11 +1597,9 @@
                             <w:pPr>
                               <w:jc w:val="center"/>
                             </w:pPr>
-                            <w:proofErr w:type="gramStart"/>
                             <w:r>
                               <w:t>Deployed application stack</w:t>
                             </w:r>
-                            <w:proofErr w:type="gramEnd"/>
                           </w:p>
                         </w:txbxContent>
                       </wps:txbx>
@@ -1644,11 +1664,9 @@
                       <w:pPr>
                         <w:jc w:val="center"/>
                       </w:pPr>
-                      <w:proofErr w:type="gramStart"/>
                       <w:r>
                         <w:t>Deployed application stack</w:t>
                       </w:r>
-                      <w:proofErr w:type="gramEnd"/>
                     </w:p>
                   </w:txbxContent>
                 </v:textbox>
@@ -2391,12 +2409,12 @@
       <w:pPr>
         <w:pStyle w:val="Heading2"/>
       </w:pPr>
-      <w:bookmarkStart w:id="5" w:name="_Toc341039121"/>
+      <w:bookmarkStart w:id="4" w:name="_Toc341039121"/>
       <w:r>
         <w:lastRenderedPageBreak/>
         <w:t>Development Model</w:t>
       </w:r>
-      <w:bookmarkEnd w:id="5"/>
+      <w:bookmarkEnd w:id="4"/>
     </w:p>
     <w:p>
       <w:r>
@@ -2405,6 +2423,10 @@
     </w:p>
     <w:p>
       <w:r>
+        <w:rPr>
+          <w:noProof/>
+          <w:lang w:eastAsia="en-GB"/>
+        </w:rPr>
         <mc:AlternateContent>
           <mc:Choice Requires="wps">
             <w:drawing>
@@ -2563,6 +2585,10 @@
         </mc:AlternateContent>
       </w:r>
       <w:r>
+        <w:rPr>
+          <w:noProof/>
+          <w:lang w:eastAsia="en-GB"/>
+        </w:rPr>
         <mc:AlternateContent>
           <mc:Choice Requires="wps">
             <w:drawing>
@@ -2718,6 +2744,10 @@
         </mc:AlternateContent>
       </w:r>
       <w:r>
+        <w:rPr>
+          <w:noProof/>
+          <w:lang w:eastAsia="en-GB"/>
+        </w:rPr>
         <mc:AlternateContent>
           <mc:Choice Requires="wps">
             <w:drawing>
@@ -2816,6 +2846,10 @@
         </mc:AlternateContent>
       </w:r>
       <w:r>
+        <w:rPr>
+          <w:noProof/>
+          <w:lang w:eastAsia="en-GB"/>
+        </w:rPr>
         <mc:AlternateContent>
           <mc:Choice Requires="wps">
             <w:drawing>
@@ -2914,6 +2948,10 @@
         </mc:AlternateContent>
       </w:r>
       <w:r>
+        <w:rPr>
+          <w:noProof/>
+          <w:lang w:eastAsia="en-GB"/>
+        </w:rPr>
         <mc:AlternateContent>
           <mc:Choice Requires="wps">
             <w:drawing>
@@ -3012,6 +3050,10 @@
         </mc:AlternateContent>
       </w:r>
       <w:r>
+        <w:rPr>
+          <w:noProof/>
+          <w:lang w:eastAsia="en-GB"/>
+        </w:rPr>
         <mc:AlternateContent>
           <mc:Choice Requires="wps">
             <w:drawing>
@@ -3110,6 +3152,10 @@
         </mc:AlternateContent>
       </w:r>
       <w:r>
+        <w:rPr>
+          <w:noProof/>
+          <w:lang w:eastAsia="en-GB"/>
+        </w:rPr>
         <mc:AlternateContent>
           <mc:Choice Requires="wps">
             <w:drawing>
@@ -3213,6 +3259,10 @@
     <w:p/>
     <w:p>
       <w:r>
+        <w:rPr>
+          <w:noProof/>
+          <w:lang w:eastAsia="en-GB"/>
+        </w:rPr>
         <mc:AlternateContent>
           <mc:Choice Requires="wps">
             <w:drawing>
@@ -3313,6 +3363,10 @@
     </w:p>
     <w:p>
       <w:r>
+        <w:rPr>
+          <w:noProof/>
+          <w:lang w:eastAsia="en-GB"/>
+        </w:rPr>
         <mc:AlternateContent>
           <mc:Choice Requires="wps">
             <w:drawing>
@@ -3526,12 +3580,12 @@
       <w:pPr>
         <w:pStyle w:val="Heading2"/>
       </w:pPr>
-      <w:bookmarkStart w:id="6" w:name="_Toc341039122"/>
+      <w:bookmarkStart w:id="5" w:name="_Toc341039122"/>
       <w:r>
         <w:lastRenderedPageBreak/>
         <w:t>Security Model</w:t>
       </w:r>
-      <w:bookmarkEnd w:id="6"/>
+      <w:bookmarkEnd w:id="5"/>
     </w:p>
     <w:p>
       <w:r>
@@ -3674,7 +3728,19 @@
           <w:rPr>
             <w:rStyle w:val="Hyperlink"/>
           </w:rPr>
-          <w:t>http://www.google.co.uk/analytics/</w:t>
+          <w:t>http://www.google.co.uk/</w:t>
+        </w:r>
+        <w:r>
+          <w:rPr>
+            <w:rStyle w:val="Hyperlink"/>
+          </w:rPr>
+          <w:t>a</w:t>
+        </w:r>
+        <w:r>
+          <w:rPr>
+            <w:rStyle w:val="Hyperlink"/>
+          </w:rPr>
+          <w:t>nalytics/</w:t>
         </w:r>
       </w:hyperlink>
     </w:p>
@@ -3710,18 +3776,24 @@
         </w:numPr>
       </w:pPr>
       <w:r>
-        <w:t xml:space="preserve">Google Code - </w:t>
+        <w:t>Google Code -</w:t>
+      </w:r>
+      <w:r>
+        <w:t xml:space="preserve"> </w:t>
       </w:r>
       <w:hyperlink r:id="rId14" w:history="1">
         <w:r>
           <w:rPr>
             <w:rStyle w:val="Hyperlink"/>
           </w:rPr>
-          <w:t>http://code.google.com/</w:t>
+          <w:t>https://standrewshalifax.googlecode.com/</w:t>
         </w:r>
       </w:hyperlink>
       <w:r>
-        <w:t xml:space="preserve"> (separate SVN password)</w:t>
+        <w:t xml:space="preserve"> </w:t>
+      </w:r>
+      <w:r>
+        <w:t>(separate SVN password)</w:t>
       </w:r>
     </w:p>
     <w:p>
@@ -3829,12 +3901,12 @@
       <w:pPr>
         <w:pStyle w:val="Heading1"/>
       </w:pPr>
-      <w:bookmarkStart w:id="7" w:name="_Toc341039123"/>
+      <w:bookmarkStart w:id="6" w:name="_Toc341039123"/>
       <w:r>
         <w:lastRenderedPageBreak/>
         <w:t>Administration</w:t>
       </w:r>
-      <w:bookmarkEnd w:id="7"/>
+      <w:bookmarkEnd w:id="6"/>
     </w:p>
     <w:p>
       <w:r>
@@ -3878,11 +3950,11 @@
       <w:pPr>
         <w:pStyle w:val="Heading2"/>
       </w:pPr>
-      <w:bookmarkStart w:id="8" w:name="_Toc341039124"/>
+      <w:bookmarkStart w:id="7" w:name="_Toc341039124"/>
       <w:r>
         <w:t>Google App Engine</w:t>
       </w:r>
-      <w:bookmarkEnd w:id="8"/>
+      <w:bookmarkEnd w:id="7"/>
     </w:p>
     <w:p>
       <w:r>
@@ -3927,19 +3999,7 @@
           <w:rPr>
             <w:rStyle w:val="Hyperlink"/>
           </w:rPr>
-          <w:t>http://appengine.</w:t>
-        </w:r>
-        <w:r>
-          <w:rPr>
-            <w:rStyle w:val="Hyperlink"/>
-          </w:rPr>
-          <w:t>g</w:t>
-        </w:r>
-        <w:r>
-          <w:rPr>
-            <w:rStyle w:val="Hyperlink"/>
-          </w:rPr>
-          <w:t>oogle.com/</w:t>
+          <w:t>http://appengine.google.com/</w:t>
         </w:r>
       </w:hyperlink>
     </w:p>
@@ -4176,14 +4236,7 @@
           <w:noProof/>
           <w:lang w:eastAsia="en-GB"/>
         </w:rPr>
-        <w:t>A specific version of the application can be viewed by clicking on the version number</w:t>
-      </w:r>
-      <w:r>
-        <w:rPr>
-          <w:noProof/>
-          <w:lang w:eastAsia="en-GB"/>
-        </w:rPr>
-        <w:t>.  Note the link in the browser contains the version number. In this case for version 1</w:t>
+        <w:t>A specific version of the application can be viewed by clicking on the version number.  Note the link in the browser contains the version number. In this case for version 1</w:t>
       </w:r>
       <w:r>
         <w:rPr>
@@ -4389,13 +4442,7 @@
         <w:t xml:space="preserve">appspot.com version will be available even if the </w:t>
       </w:r>
       <w:r>
-        <w:t xml:space="preserve">canonical URL of the site is not available. Any links given to external sites should only use the </w:t>
-      </w:r>
-      <w:r>
-        <w:t>canonical URL</w:t>
-      </w:r>
-      <w:r>
-        <w:t xml:space="preserve"> to ensure consistency. To help search engines only to index the canonical URLs the site includes a robots.txt file reference to a sitemap at </w:t>
+        <w:t xml:space="preserve">canonical URL of the site is not available. Any links given to external sites should only use the canonical URL to ensure consistency. To help search engines only to index the canonical URLs the site includes a robots.txt file reference to a sitemap at </w:t>
       </w:r>
       <w:proofErr w:type="spellStart"/>
       <w:r>
@@ -4533,20 +4580,486 @@
       <w:pPr>
         <w:pStyle w:val="Heading2"/>
       </w:pPr>
-      <w:bookmarkStart w:id="9" w:name="_Toc341039125"/>
+      <w:bookmarkStart w:id="8" w:name="_Toc341039125"/>
       <w:r>
         <w:t>Google Analytics</w:t>
       </w:r>
+      <w:bookmarkEnd w:id="8"/>
+    </w:p>
+    <w:p>
+      <w:r>
+        <w:t xml:space="preserve">Google Analytics provides information on visitors to the site, where they came from and which pages they visited. This information supports decision making such as which pages are most popular and deserve more attention or which pages people aren’t finding and require increased visibility. </w:t>
+      </w:r>
+    </w:p>
+    <w:p>
+      <w:r>
+        <w:t xml:space="preserve">To access Google Analytics visit this URL: </w:t>
+      </w:r>
+      <w:hyperlink r:id="rId35" w:history="1">
+        <w:r>
+          <w:rPr>
+            <w:rStyle w:val="Hyperlink"/>
+          </w:rPr>
+          <w:t>http://www.google.co.uk/analytics/</w:t>
+        </w:r>
+      </w:hyperlink>
+    </w:p>
+    <w:p>
+      <w:r>
+        <w:rPr>
+          <w:noProof/>
+          <w:lang w:eastAsia="en-GB"/>
+        </w:rPr>
+        <w:drawing>
+          <wp:inline distT="0" distB="0" distL="0" distR="0" wp14:anchorId="631569C0" wp14:editId="1B0E09F2">
+            <wp:extent cx="5731510" cy="1960715"/>
+            <wp:effectExtent l="0" t="0" r="2540" b="1905"/>
+            <wp:docPr id="24" name="Picture 24"/>
+            <wp:cNvGraphicFramePr>
+              <a:graphicFrameLocks xmlns:a="http://schemas.openxmlformats.org/drawingml/2006/main" noChangeAspect="1"/>
+            </wp:cNvGraphicFramePr>
+            <a:graphic xmlns:a="http://schemas.openxmlformats.org/drawingml/2006/main">
+              <a:graphicData uri="http://schemas.openxmlformats.org/drawingml/2006/picture">
+                <pic:pic xmlns:pic="http://schemas.openxmlformats.org/drawingml/2006/picture">
+                  <pic:nvPicPr>
+                    <pic:cNvPr id="0" name=""/>
+                    <pic:cNvPicPr/>
+                  </pic:nvPicPr>
+                  <pic:blipFill>
+                    <a:blip r:embed="rId36"/>
+                    <a:stretch>
+                      <a:fillRect/>
+                    </a:stretch>
+                  </pic:blipFill>
+                  <pic:spPr>
+                    <a:xfrm>
+                      <a:off x="0" y="0"/>
+                      <a:ext cx="5731510" cy="1960715"/>
+                    </a:xfrm>
+                    <a:prstGeom prst="rect">
+                      <a:avLst/>
+                    </a:prstGeom>
+                  </pic:spPr>
+                </pic:pic>
+              </a:graphicData>
+            </a:graphic>
+          </wp:inline>
+        </w:drawing>
+      </w:r>
+    </w:p>
+    <w:p>
+      <w:r>
+        <w:lastRenderedPageBreak/>
+        <w:t>Click “Sign in” and sign in with the Google Account</w:t>
+      </w:r>
+      <w:r>
+        <w:t xml:space="preserve">: </w:t>
+      </w:r>
+      <w:hyperlink r:id="rId37" w:history="1">
+        <w:r>
+          <w:rPr>
+            <w:rStyle w:val="Hyperlink"/>
+          </w:rPr>
+          <w:t>standrewshalifax@gmail.com</w:t>
+        </w:r>
+      </w:hyperlink>
+      <w:r>
+        <w:rPr>
+          <w:rStyle w:val="Hyperlink"/>
+        </w:rPr>
+        <w:t xml:space="preserve"> </w:t>
+      </w:r>
+    </w:p>
+    <w:p>
+      <w:r>
+        <w:rPr>
+          <w:noProof/>
+          <w:lang w:eastAsia="en-GB"/>
+        </w:rPr>
+        <w:drawing>
+          <wp:inline distT="0" distB="0" distL="0" distR="0" wp14:anchorId="6BAE9B05" wp14:editId="0E16BDFD">
+            <wp:extent cx="5731510" cy="3222137"/>
+            <wp:effectExtent l="0" t="0" r="2540" b="0"/>
+            <wp:docPr id="29" name="Picture 29"/>
+            <wp:cNvGraphicFramePr>
+              <a:graphicFrameLocks xmlns:a="http://schemas.openxmlformats.org/drawingml/2006/main" noChangeAspect="1"/>
+            </wp:cNvGraphicFramePr>
+            <a:graphic xmlns:a="http://schemas.openxmlformats.org/drawingml/2006/main">
+              <a:graphicData uri="http://schemas.openxmlformats.org/drawingml/2006/picture">
+                <pic:pic xmlns:pic="http://schemas.openxmlformats.org/drawingml/2006/picture">
+                  <pic:nvPicPr>
+                    <pic:cNvPr id="0" name=""/>
+                    <pic:cNvPicPr/>
+                  </pic:nvPicPr>
+                  <pic:blipFill>
+                    <a:blip r:embed="rId38"/>
+                    <a:stretch>
+                      <a:fillRect/>
+                    </a:stretch>
+                  </pic:blipFill>
+                  <pic:spPr>
+                    <a:xfrm>
+                      <a:off x="0" y="0"/>
+                      <a:ext cx="5731510" cy="3222137"/>
+                    </a:xfrm>
+                    <a:prstGeom prst="rect">
+                      <a:avLst/>
+                    </a:prstGeom>
+                  </pic:spPr>
+                </pic:pic>
+              </a:graphicData>
+            </a:graphic>
+          </wp:inline>
+        </w:drawing>
+      </w:r>
+    </w:p>
+    <w:p>
+      <w:r>
+        <w:t>Click the site URL the “All Web Site Data” to view the analytics:</w:t>
+      </w:r>
+    </w:p>
+    <w:p>
+      <w:r>
+        <w:rPr>
+          <w:noProof/>
+          <w:lang w:eastAsia="en-GB"/>
+        </w:rPr>
+        <w:drawing>
+          <wp:inline distT="0" distB="0" distL="0" distR="0" wp14:anchorId="3898FFC8" wp14:editId="03B4A345">
+            <wp:extent cx="5731510" cy="3243569"/>
+            <wp:effectExtent l="0" t="0" r="2540" b="0"/>
+            <wp:docPr id="31" name="Picture 31"/>
+            <wp:cNvGraphicFramePr>
+              <a:graphicFrameLocks xmlns:a="http://schemas.openxmlformats.org/drawingml/2006/main" noChangeAspect="1"/>
+            </wp:cNvGraphicFramePr>
+            <a:graphic xmlns:a="http://schemas.openxmlformats.org/drawingml/2006/main">
+              <a:graphicData uri="http://schemas.openxmlformats.org/drawingml/2006/picture">
+                <pic:pic xmlns:pic="http://schemas.openxmlformats.org/drawingml/2006/picture">
+                  <pic:nvPicPr>
+                    <pic:cNvPr id="0" name=""/>
+                    <pic:cNvPicPr/>
+                  </pic:nvPicPr>
+                  <pic:blipFill>
+                    <a:blip r:embed="rId39"/>
+                    <a:stretch>
+                      <a:fillRect/>
+                    </a:stretch>
+                  </pic:blipFill>
+                  <pic:spPr>
+                    <a:xfrm>
+                      <a:off x="0" y="0"/>
+                      <a:ext cx="5731510" cy="3243569"/>
+                    </a:xfrm>
+                    <a:prstGeom prst="rect">
+                      <a:avLst/>
+                    </a:prstGeom>
+                  </pic:spPr>
+                </pic:pic>
+              </a:graphicData>
+            </a:graphic>
+          </wp:inline>
+        </w:drawing>
+      </w:r>
+    </w:p>
+    <w:p>
+      <w:r>
+        <w:br w:type="page"/>
+      </w:r>
+    </w:p>
+    <w:p>
+      <w:r>
+        <w:lastRenderedPageBreak/>
+        <w:t>The analytics tool default to Audience Overview which has a traffic graph at the top and a breakdown of these visitors including a pie chart of new against existing visitors:</w:t>
+      </w:r>
+    </w:p>
+    <w:p>
+      <w:r>
+        <w:rPr>
+          <w:noProof/>
+          <w:lang w:eastAsia="en-GB"/>
+        </w:rPr>
+        <w:drawing>
+          <wp:inline distT="0" distB="0" distL="0" distR="0" wp14:anchorId="6DA5E88D" wp14:editId="28A6762C">
+            <wp:extent cx="5731510" cy="4972207"/>
+            <wp:effectExtent l="0" t="0" r="2540" b="0"/>
+            <wp:docPr id="32" name="Picture 32"/>
+            <wp:cNvGraphicFramePr>
+              <a:graphicFrameLocks xmlns:a="http://schemas.openxmlformats.org/drawingml/2006/main" noChangeAspect="1"/>
+            </wp:cNvGraphicFramePr>
+            <a:graphic xmlns:a="http://schemas.openxmlformats.org/drawingml/2006/main">
+              <a:graphicData uri="http://schemas.openxmlformats.org/drawingml/2006/picture">
+                <pic:pic xmlns:pic="http://schemas.openxmlformats.org/drawingml/2006/picture">
+                  <pic:nvPicPr>
+                    <pic:cNvPr id="0" name=""/>
+                    <pic:cNvPicPr/>
+                  </pic:nvPicPr>
+                  <pic:blipFill>
+                    <a:blip r:embed="rId40"/>
+                    <a:stretch>
+                      <a:fillRect/>
+                    </a:stretch>
+                  </pic:blipFill>
+                  <pic:spPr>
+                    <a:xfrm>
+                      <a:off x="0" y="0"/>
+                      <a:ext cx="5731510" cy="4972207"/>
+                    </a:xfrm>
+                    <a:prstGeom prst="rect">
+                      <a:avLst/>
+                    </a:prstGeom>
+                  </pic:spPr>
+                </pic:pic>
+              </a:graphicData>
+            </a:graphic>
+          </wp:inline>
+        </w:drawing>
+      </w:r>
+    </w:p>
+    <w:p>
+      <w:r>
+        <w:t>The graph is flat at 0 for the most of the last month as the Google Analytics tracking tags were added in the last few days.</w:t>
+      </w:r>
+    </w:p>
+    <w:p>
+      <w:r>
+        <w:br w:type="page"/>
+      </w:r>
+    </w:p>
+    <w:p>
+      <w:r>
+        <w:lastRenderedPageBreak/>
+        <w:t>The Visitors Flow analysis shows where visitors came from, which pages they visited and where they dropped off:</w:t>
+      </w:r>
+    </w:p>
+    <w:p>
+      <w:r>
+        <w:rPr>
+          <w:noProof/>
+          <w:lang w:eastAsia="en-GB"/>
+        </w:rPr>
+        <w:drawing>
+          <wp:inline distT="0" distB="0" distL="0" distR="0" wp14:anchorId="671ED013" wp14:editId="338BF67A">
+            <wp:extent cx="5731510" cy="4438859"/>
+            <wp:effectExtent l="0" t="0" r="2540" b="0"/>
+            <wp:docPr id="33" name="Picture 33"/>
+            <wp:cNvGraphicFramePr>
+              <a:graphicFrameLocks xmlns:a="http://schemas.openxmlformats.org/drawingml/2006/main" noChangeAspect="1"/>
+            </wp:cNvGraphicFramePr>
+            <a:graphic xmlns:a="http://schemas.openxmlformats.org/drawingml/2006/main">
+              <a:graphicData uri="http://schemas.openxmlformats.org/drawingml/2006/picture">
+                <pic:pic xmlns:pic="http://schemas.openxmlformats.org/drawingml/2006/picture">
+                  <pic:nvPicPr>
+                    <pic:cNvPr id="0" name=""/>
+                    <pic:cNvPicPr/>
+                  </pic:nvPicPr>
+                  <pic:blipFill>
+                    <a:blip r:embed="rId41"/>
+                    <a:stretch>
+                      <a:fillRect/>
+                    </a:stretch>
+                  </pic:blipFill>
+                  <pic:spPr>
+                    <a:xfrm>
+                      <a:off x="0" y="0"/>
+                      <a:ext cx="5731510" cy="4438859"/>
+                    </a:xfrm>
+                    <a:prstGeom prst="rect">
+                      <a:avLst/>
+                    </a:prstGeom>
+                  </pic:spPr>
+                </pic:pic>
+              </a:graphicData>
+            </a:graphic>
+          </wp:inline>
+        </w:drawing>
+      </w:r>
+    </w:p>
+    <w:p>
+      <w:r>
+        <w:t xml:space="preserve">The drop off rate from the home page is 62% above. These </w:t>
+      </w:r>
+      <w:proofErr w:type="gramStart"/>
+      <w:r>
+        <w:t>type</w:t>
+      </w:r>
+      <w:proofErr w:type="gramEnd"/>
+      <w:r>
+        <w:t xml:space="preserve"> of visits are referred to as “bounces” meaning this visitor saw the home page but decided to look elsewhere for what they wanted.</w:t>
+      </w:r>
+    </w:p>
+    <w:p>
+      <w:r>
+        <w:br w:type="page"/>
+      </w:r>
+    </w:p>
+    <w:p>
+      <w:r>
+        <w:lastRenderedPageBreak/>
+        <w:t xml:space="preserve">Under “Traffic Sources”/“All Traffic” the </w:t>
+      </w:r>
+      <w:proofErr w:type="gramStart"/>
+      <w:r>
+        <w:t>visitors</w:t>
+      </w:r>
+      <w:proofErr w:type="gramEnd"/>
+      <w:r>
+        <w:t xml:space="preserve"> original location on the internet is shown.</w:t>
+      </w:r>
+    </w:p>
+    <w:p>
+      <w:r>
+        <w:rPr>
+          <w:noProof/>
+          <w:lang w:eastAsia="en-GB"/>
+        </w:rPr>
+        <w:drawing>
+          <wp:inline distT="0" distB="0" distL="0" distR="0" wp14:anchorId="46290980" wp14:editId="06B06091">
+            <wp:extent cx="5731510" cy="4533159"/>
+            <wp:effectExtent l="0" t="0" r="2540" b="1270"/>
+            <wp:docPr id="34" name="Picture 34"/>
+            <wp:cNvGraphicFramePr>
+              <a:graphicFrameLocks xmlns:a="http://schemas.openxmlformats.org/drawingml/2006/main" noChangeAspect="1"/>
+            </wp:cNvGraphicFramePr>
+            <a:graphic xmlns:a="http://schemas.openxmlformats.org/drawingml/2006/main">
+              <a:graphicData uri="http://schemas.openxmlformats.org/drawingml/2006/picture">
+                <pic:pic xmlns:pic="http://schemas.openxmlformats.org/drawingml/2006/picture">
+                  <pic:nvPicPr>
+                    <pic:cNvPr id="0" name=""/>
+                    <pic:cNvPicPr/>
+                  </pic:nvPicPr>
+                  <pic:blipFill>
+                    <a:blip r:embed="rId42"/>
+                    <a:stretch>
+                      <a:fillRect/>
+                    </a:stretch>
+                  </pic:blipFill>
+                  <pic:spPr>
+                    <a:xfrm>
+                      <a:off x="0" y="0"/>
+                      <a:ext cx="5731510" cy="4533159"/>
+                    </a:xfrm>
+                    <a:prstGeom prst="rect">
+                      <a:avLst/>
+                    </a:prstGeom>
+                  </pic:spPr>
+                </pic:pic>
+              </a:graphicData>
+            </a:graphic>
+          </wp:inline>
+        </w:drawing>
+      </w:r>
+    </w:p>
+    <w:p>
+      <w:r>
+        <w:t>D</w:t>
+      </w:r>
+      <w:r>
+        <w:t xml:space="preserve">irect access </w:t>
+      </w:r>
+      <w:r>
+        <w:t xml:space="preserve">is the most popular route to the site. This </w:t>
+      </w:r>
+      <w:r>
+        <w:t>which means the site URL was entered directly in a browser.</w:t>
+      </w:r>
+      <w:r>
+        <w:t xml:space="preserve"> For a recently published site with relatively low volumes of traffic these results are likely to include lots of direct access during testing. “Google / organic” refers to visits to the site following a search using a search engine (in this case Google).  Using Webmaster Tools we’ll be able to see what these search terms were.</w:t>
+      </w:r>
+    </w:p>
+    <w:p>
+      <w:pPr>
+        <w:rPr>
+          <w:rFonts w:asciiTheme="majorHAnsi" w:eastAsiaTheme="majorEastAsia" w:hAnsiTheme="majorHAnsi" w:cstheme="majorBidi"/>
+          <w:b/>
+          <w:bCs/>
+          <w:color w:val="4F81BD" w:themeColor="accent1"/>
+          <w:sz w:val="26"/>
+          <w:szCs w:val="26"/>
+        </w:rPr>
+      </w:pPr>
+      <w:bookmarkStart w:id="9" w:name="_Toc341039126"/>
+      <w:r>
+        <w:br w:type="page"/>
+      </w:r>
+    </w:p>
+    <w:p>
+      <w:pPr>
+        <w:pStyle w:val="Heading2"/>
+      </w:pPr>
+      <w:r>
+        <w:lastRenderedPageBreak/>
+        <w:t>Google Webmaster T</w:t>
+      </w:r>
+      <w:r>
+        <w:t>ools</w:t>
+      </w:r>
       <w:bookmarkEnd w:id="9"/>
     </w:p>
     <w:p>
-      <w:pPr>
-        <w:pStyle w:val="Heading2"/>
-      </w:pPr>
-      <w:bookmarkStart w:id="10" w:name="_Toc341039126"/>
-      <w:r>
-        <w:t>Google Webmaster tools</w:t>
-      </w:r>
+      <w:r>
+        <w:t xml:space="preserve">Google Webmaster Tools provide an insight into the performance and potential problems with the site. </w:t>
+      </w:r>
+      <w:r>
+        <w:t>Problems like b</w:t>
+      </w:r>
+      <w:r>
+        <w:t>roken links will frustrate visitors and Google W</w:t>
+      </w:r>
+      <w:r>
+        <w:t>ebmaster Tools highlights these as well as other potential problems.</w:t>
+      </w:r>
+      <w:r>
+        <w:t xml:space="preserve"> </w:t>
+      </w:r>
+    </w:p>
+    <w:p>
+      <w:r>
+        <w:t>The search terms visitors use to access the site are also available</w:t>
+      </w:r>
+      <w:r>
+        <w:t>. If a search phase implies visitors are looking for particular item but then bouncing this suggests that information is being picked up by the search engine but not by users, additional “sign posting” on the homepage may help.</w:t>
+      </w:r>
+    </w:p>
+    <w:p>
+      <w:r>
+        <w:t xml:space="preserve">Google </w:t>
+      </w:r>
+      <w:r>
+        <w:t xml:space="preserve">Webmaster Tools </w:t>
+      </w:r>
+      <w:r>
+        <w:t xml:space="preserve">is accessed using the Google Account: </w:t>
+      </w:r>
+      <w:hyperlink r:id="rId43" w:history="1">
+        <w:r>
+          <w:rPr>
+            <w:rStyle w:val="Hyperlink"/>
+          </w:rPr>
+          <w:t>standrewshalifax@gmail.com</w:t>
+        </w:r>
+      </w:hyperlink>
+    </w:p>
+    <w:p>
+      <w:r>
+        <w:t xml:space="preserve">To access Google </w:t>
+      </w:r>
+      <w:r>
+        <w:t>Webmaster Tools</w:t>
+      </w:r>
+      <w:r>
+        <w:t xml:space="preserve"> visit this URL: </w:t>
+      </w:r>
+      <w:hyperlink r:id="rId44" w:history="1">
+        <w:r>
+          <w:rPr>
+            <w:rStyle w:val="Hyperlink"/>
+          </w:rPr>
+          <w:t>http://appengine.google.com/</w:t>
+        </w:r>
+      </w:hyperlink>
+    </w:p>
+    <w:p>
+      <w:bookmarkStart w:id="10" w:name="_GoBack"/>
       <w:bookmarkEnd w:id="10"/>
     </w:p>
     <w:p>
@@ -4571,187 +5084,7 @@
       <w:bookmarkStart w:id="11" w:name="_Toc341039127"/>
       <w:r>
         <w:lastRenderedPageBreak/>
-        <w:t>Development</w:t>
-      </w:r>
-      <w:bookmarkEnd w:id="11"/>
-    </w:p>
-    <w:p>
-      <w:pPr>
-        <w:pStyle w:val="Heading2"/>
-      </w:pPr>
-      <w:bookmarkStart w:id="12" w:name="_Toc341039128"/>
-      <w:r>
-        <w:t>System requirements</w:t>
-      </w:r>
-      <w:bookmarkEnd w:id="12"/>
-    </w:p>
-    <w:p>
-      <w:r>
-        <w:t xml:space="preserve">To complete the instructions below an internet connected computer with a Windows, Mac or Linux operating system installed. Each individual software package will have its own specific hardware and software requirements. A modestly priced PC purchased in the last 3 years with a domestic broadband connection should be sufficient. </w:t>
-      </w:r>
-    </w:p>
-    <w:p>
-      <w:r>
-        <w:t>The instructions below were created using Windows 7 and have not been tested on other operating systems.</w:t>
-      </w:r>
-    </w:p>
-    <w:p>
-      <w:pPr>
-        <w:pStyle w:val="Heading2"/>
-      </w:pPr>
-      <w:bookmarkStart w:id="13" w:name="_Toc341039129"/>
-      <w:r>
-        <w:t>W</w:t>
-      </w:r>
-      <w:r>
-        <w:t>orkstation set-up</w:t>
-      </w:r>
-      <w:bookmarkEnd w:id="13"/>
-    </w:p>
-    <w:p>
-      <w:pPr>
-        <w:pStyle w:val="Heading3"/>
-      </w:pPr>
-      <w:r>
-        <w:t>Install Java &amp; check</w:t>
-      </w:r>
-    </w:p>
-    <w:p>
-      <w:pPr>
-        <w:pStyle w:val="Heading3"/>
-      </w:pPr>
-      <w:r>
-        <w:t>Install Google app engine SDK</w:t>
-      </w:r>
-    </w:p>
-    <w:p>
-      <w:pPr>
-        <w:pStyle w:val="Heading3"/>
-      </w:pPr>
-      <w:r>
-        <w:t>Install SVN client</w:t>
-      </w:r>
-    </w:p>
-    <w:p>
-      <w:pPr>
-        <w:pStyle w:val="Heading3"/>
-      </w:pPr>
-      <w:r>
-        <w:t>Install Maven &amp; check</w:t>
-      </w:r>
-    </w:p>
-    <w:p>
-      <w:pPr>
-        <w:pStyle w:val="Heading3"/>
-      </w:pPr>
-      <w:r>
-        <w:t>Check out code</w:t>
-      </w:r>
-    </w:p>
-    <w:p>
-      <w:pPr>
-        <w:pStyle w:val="Heading3"/>
-      </w:pPr>
-      <w:r>
-        <w:t>Run in local SDK</w:t>
-      </w:r>
-    </w:p>
-    <w:p>
-      <w:pPr>
-        <w:pStyle w:val="Heading3"/>
-      </w:pPr>
-      <w:r>
-        <w:t xml:space="preserve">Check with browser         </w:t>
-      </w:r>
-    </w:p>
-    <w:p>
-      <w:pPr>
-        <w:pStyle w:val="Heading2"/>
-      </w:pPr>
-      <w:bookmarkStart w:id="14" w:name="_Toc341039130"/>
-      <w:r>
-        <w:t>Updates and publication</w:t>
-      </w:r>
-      <w:bookmarkEnd w:id="14"/>
-    </w:p>
-    <w:p>
-      <w:pPr>
-        <w:pStyle w:val="Heading3"/>
-      </w:pPr>
-      <w:r>
-        <w:t>Update your workspace</w:t>
-      </w:r>
-    </w:p>
-    <w:p>
-      <w:pPr>
-        <w:pStyle w:val="Heading3"/>
-      </w:pPr>
-      <w:r>
-        <w:t>Check version number on deployed version</w:t>
-      </w:r>
-    </w:p>
-    <w:p>
-      <w:pPr>
-        <w:pStyle w:val="Heading3"/>
-      </w:pPr>
-      <w:r>
-        <w:t>If the current number is in use, move to next number</w:t>
-      </w:r>
-    </w:p>
-    <w:p>
-      <w:pPr>
-        <w:pStyle w:val="Heading3"/>
-      </w:pPr>
-      <w:r>
-        <w:t>Make changes</w:t>
-      </w:r>
-    </w:p>
-    <w:p>
-      <w:pPr>
-        <w:pStyle w:val="Heading3"/>
-      </w:pPr>
-      <w:r>
-        <w:t xml:space="preserve">Build using </w:t>
-      </w:r>
-      <w:proofErr w:type="spellStart"/>
-      <w:r>
-        <w:t>mvn</w:t>
-      </w:r>
-      <w:proofErr w:type="spellEnd"/>
-      <w:r>
-        <w:t xml:space="preserve"> clean install</w:t>
-      </w:r>
-    </w:p>
-    <w:p>
-      <w:pPr>
-        <w:pStyle w:val="Heading3"/>
-      </w:pPr>
-      <w:r>
-        <w:t>Deploy to local version and check</w:t>
-      </w:r>
-    </w:p>
-    <w:p>
-      <w:pPr>
-        <w:pStyle w:val="Heading3"/>
-      </w:pPr>
-      <w:r>
-        <w:t>Deploy to remove version and check</w:t>
-      </w:r>
-    </w:p>
-    <w:p>
-      <w:pPr>
-        <w:pStyle w:val="Heading3"/>
-      </w:pPr>
-      <w:r>
-        <w:t>Switch default version to the new version</w:t>
-      </w:r>
-    </w:p>
-    <w:p>
-      <w:pPr>
-        <w:pStyle w:val="Heading3"/>
-      </w:pPr>
-      <w:r>
-        <w:t>Commit changes</w:t>
+        <w:t>Source structure</w:t>
       </w:r>
     </w:p>
     <w:p>
@@ -4773,12 +5106,197 @@
       <w:pPr>
         <w:pStyle w:val="Heading1"/>
       </w:pPr>
-      <w:bookmarkStart w:id="15" w:name="_Toc341039131"/>
       <w:r>
         <w:lastRenderedPageBreak/>
-        <w:t>Source structure</w:t>
-      </w:r>
-      <w:bookmarkEnd w:id="15"/>
+        <w:t>Development</w:t>
+      </w:r>
+      <w:bookmarkEnd w:id="11"/>
+    </w:p>
+    <w:p>
+      <w:pPr>
+        <w:pStyle w:val="Heading2"/>
+      </w:pPr>
+      <w:bookmarkStart w:id="12" w:name="_Toc341039128"/>
+      <w:r>
+        <w:t>System requirements</w:t>
+      </w:r>
+      <w:bookmarkEnd w:id="12"/>
+    </w:p>
+    <w:p>
+      <w:r>
+        <w:t xml:space="preserve">To complete the instructions below an internet connected computer with a Windows, Mac or Linux operating system installed. Each individual software package will have its own specific hardware and software requirements. A modestly priced PC purchased in the last 3 years with a domestic broadband connection should be sufficient. </w:t>
+      </w:r>
+    </w:p>
+    <w:p>
+      <w:r>
+        <w:t>The instructions below were created using Windows 7 and have not been tested on other operating systems.</w:t>
+      </w:r>
+    </w:p>
+    <w:p>
+      <w:pPr>
+        <w:pStyle w:val="Heading2"/>
+      </w:pPr>
+      <w:bookmarkStart w:id="13" w:name="_Toc341039129"/>
+      <w:r>
+        <w:t>W</w:t>
+      </w:r>
+      <w:r>
+        <w:t>orkstation set-up</w:t>
+      </w:r>
+      <w:bookmarkEnd w:id="13"/>
+    </w:p>
+    <w:p>
+      <w:pPr>
+        <w:pStyle w:val="Heading3"/>
+      </w:pPr>
+      <w:r>
+        <w:t>Install Java &amp; check</w:t>
+      </w:r>
+    </w:p>
+    <w:p>
+      <w:pPr>
+        <w:pStyle w:val="Heading3"/>
+      </w:pPr>
+      <w:r>
+        <w:t>Install Google app engine SDK</w:t>
+      </w:r>
+    </w:p>
+    <w:p>
+      <w:pPr>
+        <w:pStyle w:val="Heading3"/>
+      </w:pPr>
+      <w:r>
+        <w:t>Install SVN client</w:t>
+      </w:r>
+    </w:p>
+    <w:p>
+      <w:pPr>
+        <w:pStyle w:val="Heading3"/>
+      </w:pPr>
+      <w:r>
+        <w:t>Install Maven &amp; check</w:t>
+      </w:r>
+    </w:p>
+    <w:p>
+      <w:pPr>
+        <w:pStyle w:val="Heading3"/>
+      </w:pPr>
+      <w:r>
+        <w:t>Check out code</w:t>
+      </w:r>
+    </w:p>
+    <w:p>
+      <w:pPr>
+        <w:pStyle w:val="Heading3"/>
+      </w:pPr>
+      <w:r>
+        <w:t>Run in local SDK</w:t>
+      </w:r>
+    </w:p>
+    <w:p>
+      <w:pPr>
+        <w:pStyle w:val="Heading3"/>
+      </w:pPr>
+      <w:r>
+        <w:t xml:space="preserve">Check with browser         </w:t>
+      </w:r>
+    </w:p>
+    <w:p>
+      <w:pPr>
+        <w:pStyle w:val="Heading2"/>
+      </w:pPr>
+      <w:bookmarkStart w:id="14" w:name="_Toc341039130"/>
+      <w:r>
+        <w:t>Updates and publication</w:t>
+      </w:r>
+      <w:bookmarkEnd w:id="14"/>
+    </w:p>
+    <w:p>
+      <w:pPr>
+        <w:pStyle w:val="Heading3"/>
+      </w:pPr>
+      <w:r>
+        <w:t>Update your workspace</w:t>
+      </w:r>
+    </w:p>
+    <w:p>
+      <w:pPr>
+        <w:pStyle w:val="Heading3"/>
+      </w:pPr>
+      <w:r>
+        <w:t>Check version number on deployed version</w:t>
+      </w:r>
+    </w:p>
+    <w:p>
+      <w:pPr>
+        <w:pStyle w:val="Heading3"/>
+      </w:pPr>
+      <w:r>
+        <w:t>If the current number is in use, move to next number</w:t>
+      </w:r>
+    </w:p>
+    <w:p>
+      <w:pPr>
+        <w:pStyle w:val="Heading3"/>
+      </w:pPr>
+      <w:r>
+        <w:t>Make changes</w:t>
+      </w:r>
+    </w:p>
+    <w:p>
+      <w:pPr>
+        <w:pStyle w:val="Heading3"/>
+      </w:pPr>
+      <w:r>
+        <w:t xml:space="preserve">Build using </w:t>
+      </w:r>
+      <w:proofErr w:type="spellStart"/>
+      <w:r>
+        <w:t>mvn</w:t>
+      </w:r>
+      <w:proofErr w:type="spellEnd"/>
+      <w:r>
+        <w:t xml:space="preserve"> clean install</w:t>
+      </w:r>
+    </w:p>
+    <w:p>
+      <w:pPr>
+        <w:pStyle w:val="Heading3"/>
+      </w:pPr>
+      <w:r>
+        <w:t>Deploy to local version and check</w:t>
+      </w:r>
+    </w:p>
+    <w:p>
+      <w:pPr>
+        <w:pStyle w:val="Heading3"/>
+      </w:pPr>
+      <w:r>
+        <w:t>Deploy to remove version and check</w:t>
+      </w:r>
+    </w:p>
+    <w:p>
+      <w:pPr>
+        <w:pStyle w:val="Heading3"/>
+      </w:pPr>
+      <w:r>
+        <w:t>Switch default version to the new version</w:t>
+      </w:r>
+    </w:p>
+    <w:p>
+      <w:pPr>
+        <w:pStyle w:val="Heading3"/>
+        <w:rPr>
+          <w:b w:val="0"/>
+          <w:bCs w:val="0"/>
+          <w:color w:val="365F91" w:themeColor="accent1" w:themeShade="BF"/>
+          <w:sz w:val="28"/>
+          <w:szCs w:val="28"/>
+        </w:rPr>
+      </w:pPr>
+      <w:r>
+        <w:t>Commit changes</w:t>
+      </w:r>
     </w:p>
     <w:sectPr>
       <w:pgSz w:w="11906" w:h="16838"/>
@@ -5930,32 +6448,6 @@
         </w:p>
       </w:docPartBody>
     </w:docPart>
-    <w:docPart>
-      <w:docPartPr>
-        <w:name w:val="505D7D4DF1D9457AB5E30387C57C22E6"/>
-        <w:category>
-          <w:name w:val="General"/>
-          <w:gallery w:val="placeholder"/>
-        </w:category>
-        <w:types>
-          <w:type w:val="bbPlcHdr"/>
-        </w:types>
-        <w:behaviors>
-          <w:behavior w:val="content"/>
-        </w:behaviors>
-        <w:guid w:val="{EB973388-D7CD-44A4-95CE-6963A469905C}"/>
-      </w:docPartPr>
-      <w:docPartBody>
-        <w:p>
-          <w:r>
-            <w:rPr>
-              <w:rStyle w:val="PlaceholderText"/>
-            </w:rPr>
-            <w:t>[Status]</w:t>
-          </w:r>
-        </w:p>
-      </w:docPartBody>
-    </w:docPart>
   </w:docParts>
 </w:glossaryDocument>
 </file>
@@ -6029,6 +6521,7 @@
   <w:rsids>
     <w:rsidRoot w:val="00044E37"/>
     <w:rsid w:val="00044E37"/>
+    <w:rsid w:val="005A7413"/>
   </w:rsids>
   <m:mathPr>
     <m:mathFont m:val="Cambria Math"/>
@@ -6747,7 +7240,7 @@
 </file>
 
 <file path=customXml/itemProps1.xml><?xml version="1.0" encoding="utf-8"?>
-<ds:datastoreItem xmlns:ds="http://schemas.openxmlformats.org/officeDocument/2006/customXml" ds:itemID="{8F38EB56-11E9-4B7B-9295-F34BE4DBFA3E}">
+<ds:datastoreItem xmlns:ds="http://schemas.openxmlformats.org/officeDocument/2006/customXml" ds:itemID="{86C9BA68-46A5-4178-BABF-60D87E13668F}">
   <ds:schemaRefs>
     <ds:schemaRef ds:uri="http://schemas.openxmlformats.org/officeDocument/2006/bibliography"/>
   </ds:schemaRefs>

</xml_diff>